<commit_message>
feat: solved animation problem
</commit_message>
<xml_diff>
--- a/ClassProject.docx
+++ b/ClassProject.docx
@@ -604,15 +604,6 @@
           <w:rFonts w:ascii="AngsanaUPC" w:hAnsi="AngsanaUPC" w:cs="AngsanaUPC"/>
           <w:sz w:val="32"/>
           <w:szCs w:val="32"/>
-          <w:lang w:bidi="th-TH"/>
-        </w:rPr>
-        <w:tab/>
-      </w:r>
-      <w:r>
-        <w:rPr>
-          <w:rFonts w:ascii="AngsanaUPC" w:hAnsi="AngsanaUPC" w:cs="AngsanaUPC"/>
-          <w:sz w:val="32"/>
-          <w:szCs w:val="32"/>
         </w:rPr>
         <w:t>ensor</w:t>
       </w:r>
@@ -870,7 +861,7 @@
           <w:cs/>
           <w:lang w:bidi="th-TH"/>
         </w:rPr>
-        <w:t xml:space="preserve"> ชิ้นนงาน</w:t>
+        <w:t xml:space="preserve"> ชิ้นงาน</w:t>
       </w:r>
       <w:r>
         <w:rPr>
@@ -8709,23 +8700,6 @@
 </file>
 
 <file path=customXml/item1.xml><?xml version="1.0" encoding="utf-8"?>
-<p:properties xmlns:p="http://schemas.microsoft.com/office/2006/metadata/properties" xmlns:xsi="http://www.w3.org/2001/XMLSchema-instance" xmlns:pc="http://schemas.microsoft.com/office/infopath/2007/PartnerControls">
-  <documentManagement>
-    <ReferenceId xmlns="6b637bd5-842e-4181-842c-827d8a995e43" xsi:nil="true"/>
-  </documentManagement>
-</p:properties>
-</file>
-
-<file path=customXml/item2.xml><?xml version="1.0" encoding="utf-8"?>
-<?mso-contentType ?>
-<FormTemplates xmlns="http://schemas.microsoft.com/sharepoint/v3/contenttype/forms">
-  <Display>DocumentLibraryForm</Display>
-  <Edit>DocumentLibraryForm</Edit>
-  <New>DocumentLibraryForm</New>
-</FormTemplates>
-</file>
-
-<file path=customXml/item3.xml><?xml version="1.0" encoding="utf-8"?>
 <ct:contentTypeSchema xmlns:ct="http://schemas.microsoft.com/office/2006/metadata/contentType" xmlns:ma="http://schemas.microsoft.com/office/2006/metadata/properties/metaAttributes" ct:_="" ma:_="" ma:contentTypeName="เอกสาร" ma:contentTypeID="0x010100394D954FB5091344859F02869935ADF9" ma:contentTypeVersion="5" ma:contentTypeDescription="สร้างเอกสารใหม่" ma:contentTypeScope="" ma:versionID="7e5846927fdf22812b250865b9c53c08">
   <xsd:schema xmlns:xsd="http://www.w3.org/2001/XMLSchema" xmlns:xs="http://www.w3.org/2001/XMLSchema" xmlns:p="http://schemas.microsoft.com/office/2006/metadata/properties" xmlns:ns2="6b637bd5-842e-4181-842c-827d8a995e43" targetNamespace="http://schemas.microsoft.com/office/2006/metadata/properties" ma:root="true" ma:fieldsID="b12e98ed2e1a19e5246494d9f5e91a83" ns2:_="">
     <xsd:import namespace="6b637bd5-842e-4181-842c-827d8a995e43"/>
@@ -8875,25 +8849,24 @@
 </ct:contentTypeSchema>
 </file>
 
-<file path=customXml/itemProps1.xml><?xml version="1.0" encoding="utf-8"?>
-<ds:datastoreItem xmlns:ds="http://schemas.openxmlformats.org/officeDocument/2006/customXml" ds:itemID="{646A1CB0-742D-4EE1-8551-0029CC55AD20}">
-  <ds:schemaRefs>
-    <ds:schemaRef ds:uri="http://schemas.microsoft.com/office/2006/metadata/properties"/>
-    <ds:schemaRef ds:uri="http://schemas.microsoft.com/office/infopath/2007/PartnerControls"/>
-    <ds:schemaRef ds:uri="6b637bd5-842e-4181-842c-827d8a995e43"/>
-  </ds:schemaRefs>
-</ds:datastoreItem>
+<file path=customXml/item2.xml><?xml version="1.0" encoding="utf-8"?>
+<?mso-contentType ?>
+<FormTemplates xmlns="http://schemas.microsoft.com/sharepoint/v3/contenttype/forms">
+  <Display>DocumentLibraryForm</Display>
+  <Edit>DocumentLibraryForm</Edit>
+  <New>DocumentLibraryForm</New>
+</FormTemplates>
 </file>
 
-<file path=customXml/itemProps2.xml><?xml version="1.0" encoding="utf-8"?>
-<ds:datastoreItem xmlns:ds="http://schemas.openxmlformats.org/officeDocument/2006/customXml" ds:itemID="{6C0DCC01-69E3-400C-9C63-B629BE3D12AD}">
-  <ds:schemaRefs>
-    <ds:schemaRef ds:uri="http://schemas.microsoft.com/sharepoint/v3/contenttype/forms"/>
-  </ds:schemaRefs>
-</ds:datastoreItem>
+<file path=customXml/item3.xml><?xml version="1.0" encoding="utf-8"?>
+<p:properties xmlns:p="http://schemas.microsoft.com/office/2006/metadata/properties" xmlns:xsi="http://www.w3.org/2001/XMLSchema-instance" xmlns:pc="http://schemas.microsoft.com/office/infopath/2007/PartnerControls">
+  <documentManagement>
+    <ReferenceId xmlns="6b637bd5-842e-4181-842c-827d8a995e43" xsi:nil="true"/>
+  </documentManagement>
+</p:properties>
 </file>
 
-<file path=customXml/itemProps3.xml><?xml version="1.0" encoding="utf-8"?>
+<file path=customXml/itemProps1.xml><?xml version="1.0" encoding="utf-8"?>
 <ds:datastoreItem xmlns:ds="http://schemas.openxmlformats.org/officeDocument/2006/customXml" ds:itemID="{75FCB647-B4F2-4F85-A18C-23ED41CBAF08}">
   <ds:schemaRefs>
     <ds:schemaRef ds:uri="http://schemas.microsoft.com/office/2006/metadata/contentType"/>
@@ -8909,4 +8882,22 @@
     <ds:schemaRef ds:uri="http://schemas.microsoft.com/internal/obd"/>
   </ds:schemaRefs>
 </ds:datastoreItem>
+</file>
+
+<file path=customXml/itemProps2.xml><?xml version="1.0" encoding="utf-8"?>
+<ds:datastoreItem xmlns:ds="http://schemas.openxmlformats.org/officeDocument/2006/customXml" ds:itemID="{6C0DCC01-69E3-400C-9C63-B629BE3D12AD}">
+  <ds:schemaRefs>
+    <ds:schemaRef ds:uri="http://schemas.microsoft.com/sharepoint/v3/contenttype/forms"/>
+  </ds:schemaRefs>
+</ds:datastoreItem>
+</file>
+
+<file path=customXml/itemProps3.xml><?xml version="1.0" encoding="utf-8"?>
+<ds:datastoreItem xmlns:ds="http://schemas.openxmlformats.org/officeDocument/2006/customXml" ds:itemID="{646A1CB0-742D-4EE1-8551-0029CC55AD20}">
+  <ds:schemaRefs>
+    <ds:schemaRef ds:uri="http://schemas.microsoft.com/office/2006/metadata/properties"/>
+    <ds:schemaRef ds:uri="http://schemas.microsoft.com/office/infopath/2007/PartnerControls"/>
+    <ds:schemaRef ds:uri="6b637bd5-842e-4181-842c-827d8a995e43"/>
+  </ds:schemaRefs>
+</ds:datastoreItem>
 </file>
</xml_diff>

<commit_message>
St1 feat: prepare to add fixed movement
</commit_message>
<xml_diff>
--- a/ClassProject.docx
+++ b/ClassProject.docx
@@ -1127,6 +1127,34 @@
           <w:szCs w:val="32"/>
           <w:lang w:bidi="th-TH"/>
         </w:rPr>
+        <w:t xml:space="preserve"> (Check </w:t>
+      </w:r>
+      <w:r>
+        <w:rPr>
+          <w:rFonts w:ascii="AngsanaUPC" w:hAnsi="AngsanaUPC" w:cs="AngsanaUPC" w:hint="cs"/>
+          <w:sz w:val="32"/>
+          <w:szCs w:val="32"/>
+          <w:cs/>
+          <w:lang w:bidi="th-TH"/>
+        </w:rPr>
+        <w:t>กล่อง</w:t>
+      </w:r>
+      <w:r>
+        <w:rPr>
+          <w:rFonts w:ascii="AngsanaUPC" w:hAnsi="AngsanaUPC" w:cs="AngsanaUPC"/>
+          <w:sz w:val="32"/>
+          <w:szCs w:val="32"/>
+          <w:lang w:bidi="th-TH"/>
+        </w:rPr>
+        <w:t>)</w:t>
+      </w:r>
+      <w:r>
+        <w:rPr>
+          <w:rFonts w:ascii="AngsanaUPC" w:hAnsi="AngsanaUPC" w:cs="AngsanaUPC"/>
+          <w:sz w:val="32"/>
+          <w:szCs w:val="32"/>
+          <w:lang w:bidi="th-TH"/>
+        </w:rPr>
         <w:t xml:space="preserve"> </w:t>
       </w:r>
       <w:r>
@@ -1146,7 +1174,44 @@
           <w:szCs w:val="32"/>
           <w:lang w:bidi="th-TH"/>
         </w:rPr>
-        <w:t xml:space="preserve">Sensor 4 </w:t>
+        <w:t>Sensor 4</w:t>
+      </w:r>
+      <w:r>
+        <w:rPr>
+          <w:rFonts w:ascii="AngsanaUPC" w:hAnsi="AngsanaUPC" w:cs="AngsanaUPC"/>
+          <w:sz w:val="32"/>
+          <w:szCs w:val="32"/>
+          <w:lang w:bidi="th-TH"/>
+        </w:rPr>
+        <w:t>(Check</w:t>
+      </w:r>
+      <w:r>
+        <w:rPr>
+          <w:rFonts w:ascii="AngsanaUPC" w:hAnsi="AngsanaUPC" w:cs="AngsanaUPC" w:hint="cs"/>
+          <w:sz w:val="32"/>
+          <w:szCs w:val="32"/>
+          <w:cs/>
+          <w:lang w:bidi="th-TH"/>
+        </w:rPr>
+        <w:t xml:space="preserve"> สีขาว/ดำ</w:t>
+      </w:r>
+      <w:r>
+        <w:rPr>
+          <w:rFonts w:ascii="AngsanaUPC" w:hAnsi="AngsanaUPC" w:cs="AngsanaUPC"/>
+          <w:sz w:val="32"/>
+          <w:szCs w:val="32"/>
+          <w:lang w:bidi="th-TH"/>
+        </w:rPr>
+        <w:t>)</w:t>
+      </w:r>
+      <w:r>
+        <w:rPr>
+          <w:rFonts w:ascii="AngsanaUPC" w:hAnsi="AngsanaUPC" w:cs="AngsanaUPC"/>
+          <w:sz w:val="32"/>
+          <w:szCs w:val="32"/>
+          <w:lang w:bidi="th-TH"/>
+        </w:rPr>
+        <w:t xml:space="preserve"> </w:t>
       </w:r>
       <w:r>
         <w:rPr>

</xml_diff>